<commit_message>
Update KỊCH BẢN PHỎNG VẤN NHÓM 11.docx
</commit_message>
<xml_diff>
--- a/01. THU THẬP YÊU CẦU/KỊCH BẢN PHỎNG VẤN NHÓM 11.docx
+++ b/01. THU THẬP YÊU CẦU/KỊCH BẢN PHỎNG VẤN NHÓM 11.docx
@@ -1,6 +1,6 @@
 
 <file path=word/document.xml><?xml version="1.0" encoding="utf-8"?>
-<w:document xmlns:wpc="http://schemas.microsoft.com/office/word/2010/wordprocessingCanvas" xmlns:cx="http://schemas.microsoft.com/office/drawing/2014/chartex" xmlns:cx1="http://schemas.microsoft.com/office/drawing/2015/9/8/chartex" xmlns:cx2="http://schemas.microsoft.com/office/drawing/2015/10/21/chartex" xmlns:cx3="http://schemas.microsoft.com/office/drawing/2016/5/9/chartex" xmlns:cx4="http://schemas.microsoft.com/office/drawing/2016/5/10/chartex" xmlns:cx5="http://schemas.microsoft.com/office/drawing/2016/5/11/chartex" xmlns:cx6="http://schemas.microsoft.com/office/drawing/2016/5/12/chartex" xmlns:cx7="http://schemas.microsoft.com/office/drawing/2016/5/13/chartex" xmlns:cx8="http://schemas.microsoft.com/office/drawing/2016/5/14/chartex" xmlns:mc="http://schemas.openxmlformats.org/markup-compatibility/2006" xmlns:aink="http://schemas.microsoft.com/office/drawing/2016/ink" xmlns:am3d="http://schemas.microsoft.com/office/drawing/2017/model3d" xmlns:o="urn:schemas-microsoft-com:office:office" xmlns:oel="http://schemas.microsoft.com/office/2019/extlst" xmlns:r="http://schemas.openxmlformats.org/officeDocument/2006/relationships" xmlns:m="http://schemas.openxmlformats.org/officeDocument/2006/math" xmlns:v="urn:schemas-microsoft-com:vml" xmlns:wp14="http://schemas.microsoft.com/office/word/2010/wordprocessingDrawing" xmlns:wp="http://schemas.openxmlformats.org/drawingml/2006/wordprocessingDrawing" xmlns:w10="urn:schemas-microsoft-com:office:word" xmlns:w="http://schemas.openxmlformats.org/wordprocessingml/2006/main" xmlns:w14="http://schemas.microsoft.com/office/word/2010/wordml" xmlns:w15="http://schemas.microsoft.com/office/word/2012/wordml" xmlns:w16cex="http://schemas.microsoft.com/office/word/2018/wordml/cex" xmlns:w16cid="http://schemas.microsoft.com/office/word/2016/wordml/cid" xmlns:w16="http://schemas.microsoft.com/office/word/2018/wordml" xmlns:w16sdtdh="http://schemas.microsoft.com/office/word/2020/wordml/sdtdatahash" xmlns:w16se="http://schemas.microsoft.com/office/word/2015/wordml/symex" xmlns:wpg="http://schemas.microsoft.com/office/word/2010/wordprocessingGroup" xmlns:wpi="http://schemas.microsoft.com/office/word/2010/wordprocessingInk" xmlns:wne="http://schemas.microsoft.com/office/word/2006/wordml" xmlns:wps="http://schemas.microsoft.com/office/word/2010/wordprocessingShape" mc:Ignorable="w14 w15 w16se w16cid w16 w16cex w16sdtdh wp14">
+<w:document xmlns:wpc="http://schemas.microsoft.com/office/word/2010/wordprocessingCanvas" xmlns:cx="http://schemas.microsoft.com/office/drawing/2014/chartex" xmlns:cx1="http://schemas.microsoft.com/office/drawing/2015/9/8/chartex" xmlns:cx2="http://schemas.microsoft.com/office/drawing/2015/10/21/chartex" xmlns:cx3="http://schemas.microsoft.com/office/drawing/2016/5/9/chartex" xmlns:cx4="http://schemas.microsoft.com/office/drawing/2016/5/10/chartex" xmlns:cx5="http://schemas.microsoft.com/office/drawing/2016/5/11/chartex" xmlns:cx6="http://schemas.microsoft.com/office/drawing/2016/5/12/chartex" xmlns:cx7="http://schemas.microsoft.com/office/drawing/2016/5/13/chartex" xmlns:cx8="http://schemas.microsoft.com/office/drawing/2016/5/14/chartex" xmlns:mc="http://schemas.openxmlformats.org/markup-compatibility/2006" xmlns:aink="http://schemas.microsoft.com/office/drawing/2016/ink" xmlns:am3d="http://schemas.microsoft.com/office/drawing/2017/model3d" xmlns:o="urn:schemas-microsoft-com:office:office" xmlns:r="http://schemas.openxmlformats.org/officeDocument/2006/relationships" xmlns:m="http://schemas.openxmlformats.org/officeDocument/2006/math" xmlns:v="urn:schemas-microsoft-com:vml" xmlns:wp14="http://schemas.microsoft.com/office/word/2010/wordprocessingDrawing" xmlns:wp="http://schemas.openxmlformats.org/drawingml/2006/wordprocessingDrawing" xmlns:w10="urn:schemas-microsoft-com:office:word" xmlns:w="http://schemas.openxmlformats.org/wordprocessingml/2006/main" xmlns:w14="http://schemas.microsoft.com/office/word/2010/wordml" xmlns:w15="http://schemas.microsoft.com/office/word/2012/wordml" xmlns:w16cid="http://schemas.microsoft.com/office/word/2016/wordml/cid" xmlns:w16se="http://schemas.microsoft.com/office/word/2015/wordml/symex" xmlns:wpg="http://schemas.microsoft.com/office/word/2010/wordprocessingGroup" xmlns:wpi="http://schemas.microsoft.com/office/word/2010/wordprocessingInk" xmlns:wne="http://schemas.microsoft.com/office/word/2006/wordml" xmlns:wps="http://schemas.microsoft.com/office/word/2010/wordprocessingShape" mc:Ignorable="w14 w15 w16se w16cid wp14">
   <w:body>
     <w:p>
       <w:pPr>
@@ -311,7 +311,66 @@
           <w:szCs w:val="26"/>
           <w14:ligatures w14:val="none"/>
         </w:rPr>
-        <w:t>Chi có thể cho biết quán cafe của mình hoạt động được bao lâu rồi và lí do vì sao chị lại quyết định kinh doanh cafe được không ạ?</w:t>
+        <w:t xml:space="preserve">Chi có thể cho biết quán cafe của mình hoạt động được bao lâu rồi </w:t>
+      </w:r>
+      <w:r>
+        <w:rPr>
+          <w:rFonts w:ascii="Times New Roman" w:eastAsia="Times New Roman" w:hAnsi="Times New Roman" w:cs="Times New Roman"/>
+          <w:color w:val="000000"/>
+          <w:kern w:val="0"/>
+          <w:sz w:val="26"/>
+          <w:szCs w:val="26"/>
+          <w:highlight w:val="yellow"/>
+          <w14:ligatures w14:val="none"/>
+        </w:rPr>
+        <w:t>và lí do vì sao chị lại quyết định kinh doanh cafe được không ạ</w:t>
+      </w:r>
+      <w:r>
+        <w:rPr>
+          <w:rFonts w:ascii="Times New Roman" w:eastAsia="Times New Roman" w:hAnsi="Times New Roman" w:cs="Times New Roman"/>
+          <w:color w:val="000000"/>
+          <w:kern w:val="0"/>
+          <w:sz w:val="26"/>
+          <w:szCs w:val="26"/>
+          <w14:ligatures w14:val="none"/>
+        </w:rPr>
+        <w:t>?</w:t>
+      </w:r>
+      <w:r>
+        <w:rPr>
+          <w:rFonts w:ascii="Times New Roman" w:eastAsia="Times New Roman" w:hAnsi="Times New Roman" w:cs="Times New Roman"/>
+          <w:color w:val="000000"/>
+          <w:kern w:val="0"/>
+          <w:sz w:val="26"/>
+          <w:szCs w:val="26"/>
+          <w:lang w:val="vi-VN"/>
+          <w14:ligatures w14:val="none"/>
+        </w:rPr>
+        <w:t xml:space="preserve"> </w:t>
+      </w:r>
+      <w:r>
+        <w:rPr>
+          <w:rFonts w:ascii="Times New Roman" w:eastAsia="Times New Roman" w:hAnsi="Times New Roman" w:cs="Times New Roman"/>
+          <w:color w:val="000000"/>
+          <w:kern w:val="0"/>
+          <w:sz w:val="26"/>
+          <w:szCs w:val="26"/>
+          <w:lang w:val="vi-VN"/>
+          <w14:ligatures w14:val="none"/>
+        </w:rPr>
+        <w:sym w:font="Wingdings" w:char="F0E0"/>
+      </w:r>
+      <w:r>
+        <w:rPr>
+          <w:rFonts w:ascii="Times New Roman" w:eastAsia="Times New Roman" w:hAnsi="Times New Roman" w:cs="Times New Roman"/>
+          <w:color w:val="000000"/>
+          <w:kern w:val="0"/>
+          <w:sz w:val="26"/>
+          <w:szCs w:val="26"/>
+          <w:lang w:val="vi-VN"/>
+          <w14:ligatures w14:val="none"/>
+        </w:rPr>
+        <w:t xml:space="preserve"> không hỏi chỗ màu vàng</w:t>
       </w:r>
     </w:p>
     <w:p>
@@ -549,16 +608,18 @@
           <w:kern w:val="0"/>
           <w:sz w:val="26"/>
           <w:szCs w:val="26"/>
-          <w14:ligatures w14:val="none"/>
-        </w:rPr>
-      </w:pPr>
-      <w:r>
-        <w:rPr>
-          <w:rFonts w:ascii="Times New Roman" w:eastAsia="Times New Roman" w:hAnsi="Times New Roman" w:cs="Times New Roman"/>
-          <w:color w:val="000000"/>
-          <w:kern w:val="0"/>
-          <w:sz w:val="26"/>
-          <w:szCs w:val="26"/>
+          <w:highlight w:val="yellow"/>
+          <w14:ligatures w14:val="none"/>
+        </w:rPr>
+      </w:pPr>
+      <w:r>
+        <w:rPr>
+          <w:rFonts w:ascii="Times New Roman" w:eastAsia="Times New Roman" w:hAnsi="Times New Roman" w:cs="Times New Roman"/>
+          <w:color w:val="000000"/>
+          <w:kern w:val="0"/>
+          <w:sz w:val="26"/>
+          <w:szCs w:val="26"/>
+          <w:highlight w:val="yellow"/>
           <w14:ligatures w14:val="none"/>
         </w:rPr>
         <w:t>Chị có thể góp ý vài mong muốn của mình để hoàn thiện ứng dụng ví dụ như giao diện, âm thanh, màu sắc, thao tác... được không ạ?</w:t>
@@ -579,16 +640,18 @@
           <w:kern w:val="0"/>
           <w:sz w:val="26"/>
           <w:szCs w:val="26"/>
-          <w14:ligatures w14:val="none"/>
-        </w:rPr>
-      </w:pPr>
-      <w:r>
-        <w:rPr>
-          <w:rFonts w:ascii="Times New Roman" w:eastAsia="Times New Roman" w:hAnsi="Times New Roman" w:cs="Times New Roman"/>
-          <w:color w:val="000000"/>
-          <w:kern w:val="0"/>
-          <w:sz w:val="26"/>
-          <w:szCs w:val="26"/>
+          <w:highlight w:val="yellow"/>
+          <w14:ligatures w14:val="none"/>
+        </w:rPr>
+      </w:pPr>
+      <w:r>
+        <w:rPr>
+          <w:rFonts w:ascii="Times New Roman" w:eastAsia="Times New Roman" w:hAnsi="Times New Roman" w:cs="Times New Roman"/>
+          <w:color w:val="000000"/>
+          <w:kern w:val="0"/>
+          <w:sz w:val="26"/>
+          <w:szCs w:val="26"/>
+          <w:highlight w:val="yellow"/>
           <w14:ligatures w14:val="none"/>
         </w:rPr>
         <w:t>Chị muốn thông tin gì cụ thể xuất hiện trên hóa đơn? Ví dụ như danh sách sản phẩm, giá cả, thuế, hay các ưu đãi và chiết khấu nếu có.</w:t>
@@ -605,10 +668,11 @@
         <w:textAlignment w:val="baseline"/>
         <w:rPr>
           <w:rFonts w:ascii="Times New Roman" w:eastAsia="Times New Roman" w:hAnsi="Times New Roman" w:cs="Times New Roman"/>
-          <w:color w:val="000000"/>
-          <w:kern w:val="0"/>
-          <w:sz w:val="26"/>
-          <w:szCs w:val="26"/>
+          <w:color w:val="FF0000"/>
+          <w:kern w:val="0"/>
+          <w:sz w:val="26"/>
+          <w:szCs w:val="26"/>
+          <w:lang w:val="vi-VN"/>
           <w14:ligatures w14:val="none"/>
         </w:rPr>
       </w:pPr>
@@ -623,6 +687,59 @@
         </w:rPr>
         <w:t>Chị muốn giao diện chính của ứng dụng hiển thị những phần nào(menu, thanh tìm kiếm, ..)?</w:t>
       </w:r>
+      <w:r>
+        <w:rPr>
+          <w:rFonts w:ascii="Times New Roman" w:eastAsia="Times New Roman" w:hAnsi="Times New Roman" w:cs="Times New Roman"/>
+          <w:color w:val="000000"/>
+          <w:kern w:val="0"/>
+          <w:sz w:val="26"/>
+          <w:szCs w:val="26"/>
+          <w:lang w:val="vi-VN"/>
+          <w14:ligatures w14:val="none"/>
+        </w:rPr>
+        <w:t xml:space="preserve"> </w:t>
+      </w:r>
+      <w:r>
+        <w:rPr>
+          <w:rFonts w:ascii="Times New Roman" w:eastAsia="Times New Roman" w:hAnsi="Times New Roman" w:cs="Times New Roman"/>
+          <w:color w:val="FF0000"/>
+          <w:kern w:val="0"/>
+          <w:sz w:val="26"/>
+          <w:szCs w:val="26"/>
+          <w:lang w:val="vi-VN"/>
+          <w14:ligatures w14:val="none"/>
+        </w:rPr>
+        <w:sym w:font="Wingdings" w:char="F0E0"/>
+      </w:r>
+      <w:r>
+        <w:rPr>
+          <w:rFonts w:ascii="Times New Roman" w:eastAsia="Times New Roman" w:hAnsi="Times New Roman" w:cs="Times New Roman"/>
+          <w:color w:val="FF0000"/>
+          <w:kern w:val="0"/>
+          <w:sz w:val="26"/>
+          <w:szCs w:val="26"/>
+          <w:lang w:val="vi-VN"/>
+          <w14:ligatures w14:val="none"/>
+        </w:rPr>
+        <w:t xml:space="preserve"> câu này khách sẽ không trả lời được đâu, vì họ còn chưa định hình trong đầu làm cái gì, chạy trên nền tảng nào. Đừng hỏi chi tiết như vậy khi chưa biết gì về nghiệp vụ hoạt động của họ.</w:t>
+      </w:r>
+    </w:p>
+    <w:p>
+      <w:pPr>
+        <w:spacing w:after="0" w:line="360" w:lineRule="auto"/>
+        <w:ind w:left="720"/>
+        <w:jc w:val="both"/>
+        <w:textAlignment w:val="baseline"/>
+        <w:rPr>
+          <w:rFonts w:ascii="Times New Roman" w:eastAsia="Times New Roman" w:hAnsi="Times New Roman" w:cs="Times New Roman"/>
+          <w:color w:val="000000"/>
+          <w:kern w:val="0"/>
+          <w:sz w:val="26"/>
+          <w:szCs w:val="26"/>
+          <w:lang w:val="vi-VN"/>
+          <w14:ligatures w14:val="none"/>
+        </w:rPr>
+      </w:pPr>
     </w:p>
     <w:p>
       <w:pPr>
@@ -962,8 +1079,188 @@
     </w:p>
     <w:p>
       <w:pPr>
+        <w:spacing w:after="0" w:line="360" w:lineRule="auto"/>
+        <w:ind w:left="360"/>
+        <w:jc w:val="both"/>
+        <w:textAlignment w:val="baseline"/>
+        <w:rPr>
+          <w:rFonts w:ascii="Times New Roman" w:eastAsia="Times New Roman" w:hAnsi="Times New Roman" w:cs="Times New Roman"/>
+          <w:color w:val="FF0000"/>
+          <w:kern w:val="0"/>
+          <w:sz w:val="26"/>
+          <w:szCs w:val="26"/>
+          <w:lang w:val="vi-VN"/>
+          <w14:ligatures w14:val="none"/>
+        </w:rPr>
+      </w:pPr>
+      <w:r>
+        <w:rPr>
+          <w:rFonts w:ascii="Times New Roman" w:eastAsia="Times New Roman" w:hAnsi="Times New Roman" w:cs="Times New Roman"/>
+          <w:color w:val="FF0000"/>
+          <w:kern w:val="0"/>
+          <w:sz w:val="26"/>
+          <w:szCs w:val="26"/>
+          <w:lang w:val="vi-VN"/>
+          <w14:ligatures w14:val="none"/>
+        </w:rPr>
+        <w:lastRenderedPageBreak/>
+        <w:t>Cần sắp xếp câu hỏi lại theo hướng top-down. Cần hỏi để hiểu rõ AS-IS trước, sau đó mới hỏi kĩ hơn về phần mềm/ứng dụng sẽ làm.</w:t>
+      </w:r>
+    </w:p>
+    <w:p>
+      <w:pPr>
+        <w:spacing w:after="0" w:line="360" w:lineRule="auto"/>
+        <w:ind w:left="360"/>
+        <w:jc w:val="both"/>
+        <w:textAlignment w:val="baseline"/>
+        <w:rPr>
+          <w:rFonts w:ascii="Times New Roman" w:eastAsia="Times New Roman" w:hAnsi="Times New Roman" w:cs="Times New Roman"/>
+          <w:color w:val="FF0000"/>
+          <w:kern w:val="0"/>
+          <w:sz w:val="26"/>
+          <w:szCs w:val="26"/>
+          <w:lang w:val="vi-VN"/>
+          <w14:ligatures w14:val="none"/>
+        </w:rPr>
+      </w:pPr>
+      <w:r>
+        <w:rPr>
+          <w:rFonts w:ascii="Times New Roman" w:eastAsia="Times New Roman" w:hAnsi="Times New Roman" w:cs="Times New Roman"/>
+          <w:color w:val="FF0000"/>
+          <w:kern w:val="0"/>
+          <w:sz w:val="26"/>
+          <w:szCs w:val="26"/>
+          <w:lang w:val="vi-VN"/>
+          <w14:ligatures w14:val="none"/>
+        </w:rPr>
+        <w:t>Ví dụ:</w:t>
+      </w:r>
+    </w:p>
+    <w:p>
+      <w:pPr>
+        <w:spacing w:after="0" w:line="360" w:lineRule="auto"/>
+        <w:ind w:left="360"/>
+        <w:jc w:val="both"/>
+        <w:textAlignment w:val="baseline"/>
+        <w:rPr>
+          <w:rFonts w:ascii="Times New Roman" w:eastAsia="Times New Roman" w:hAnsi="Times New Roman" w:cs="Times New Roman"/>
+          <w:color w:val="FF0000"/>
+          <w:kern w:val="0"/>
+          <w:sz w:val="26"/>
+          <w:szCs w:val="26"/>
+          <w:lang w:val="vi-VN"/>
+          <w14:ligatures w14:val="none"/>
+        </w:rPr>
+      </w:pPr>
+      <w:r>
+        <w:rPr>
+          <w:rFonts w:ascii="Times New Roman" w:eastAsia="Times New Roman" w:hAnsi="Times New Roman" w:cs="Times New Roman"/>
+          <w:color w:val="FF0000"/>
+          <w:kern w:val="0"/>
+          <w:sz w:val="26"/>
+          <w:szCs w:val="26"/>
+          <w:lang w:val="vi-VN"/>
+          <w14:ligatures w14:val="none"/>
+        </w:rPr>
+        <w:t>Quy trình bán hàng ra sao?</w:t>
+      </w:r>
+    </w:p>
+    <w:p>
+      <w:pPr>
+        <w:spacing w:after="0" w:line="360" w:lineRule="auto"/>
+        <w:ind w:left="360"/>
+        <w:jc w:val="both"/>
+        <w:textAlignment w:val="baseline"/>
+        <w:rPr>
+          <w:rFonts w:ascii="Times New Roman" w:eastAsia="Times New Roman" w:hAnsi="Times New Roman" w:cs="Times New Roman"/>
+          <w:color w:val="FF0000"/>
+          <w:kern w:val="0"/>
+          <w:sz w:val="26"/>
+          <w:szCs w:val="26"/>
+          <w:lang w:val="vi-VN"/>
+          <w14:ligatures w14:val="none"/>
+        </w:rPr>
+      </w:pPr>
+      <w:r>
+        <w:rPr>
+          <w:rFonts w:ascii="Times New Roman" w:eastAsia="Times New Roman" w:hAnsi="Times New Roman" w:cs="Times New Roman"/>
+          <w:color w:val="FF0000"/>
+          <w:kern w:val="0"/>
+          <w:sz w:val="26"/>
+          <w:szCs w:val="26"/>
+          <w:lang w:val="vi-VN"/>
+          <w14:ligatures w14:val="none"/>
+        </w:rPr>
+        <w:t>Quản lý mua sắm nguyên, vật liệu thế nào?</w:t>
+      </w:r>
+    </w:p>
+    <w:p>
+      <w:pPr>
+        <w:spacing w:after="0" w:line="360" w:lineRule="auto"/>
+        <w:ind w:left="360"/>
+        <w:jc w:val="both"/>
+        <w:textAlignment w:val="baseline"/>
+        <w:rPr>
+          <w:rFonts w:ascii="Times New Roman" w:eastAsia="Times New Roman" w:hAnsi="Times New Roman" w:cs="Times New Roman"/>
+          <w:color w:val="FF0000"/>
+          <w:kern w:val="0"/>
+          <w:sz w:val="26"/>
+          <w:szCs w:val="26"/>
+          <w:lang w:val="vi-VN"/>
+          <w14:ligatures w14:val="none"/>
+        </w:rPr>
+      </w:pPr>
+      <w:r>
+        <w:rPr>
+          <w:rFonts w:ascii="Times New Roman" w:eastAsia="Times New Roman" w:hAnsi="Times New Roman" w:cs="Times New Roman"/>
+          <w:color w:val="FF0000"/>
+          <w:kern w:val="0"/>
+          <w:sz w:val="26"/>
+          <w:szCs w:val="26"/>
+          <w:lang w:val="vi-VN"/>
+          <w14:ligatures w14:val="none"/>
+        </w:rPr>
+        <w:t>Quản lý nhân viên ra sao?</w:t>
+      </w:r>
+    </w:p>
+    <w:p>
+      <w:pPr>
+        <w:spacing w:after="0" w:line="360" w:lineRule="auto"/>
+        <w:ind w:left="360"/>
+        <w:jc w:val="both"/>
+        <w:textAlignment w:val="baseline"/>
+        <w:rPr>
+          <w:rFonts w:ascii="Times New Roman" w:eastAsia="Times New Roman" w:hAnsi="Times New Roman" w:cs="Times New Roman"/>
+          <w:color w:val="FF0000"/>
+          <w:kern w:val="0"/>
+          <w:sz w:val="26"/>
+          <w:szCs w:val="26"/>
+          <w:lang w:val="vi-VN"/>
+          <w14:ligatures w14:val="none"/>
+        </w:rPr>
+      </w:pPr>
+      <w:r>
+        <w:rPr>
+          <w:rFonts w:ascii="Times New Roman" w:eastAsia="Times New Roman" w:hAnsi="Times New Roman" w:cs="Times New Roman"/>
+          <w:color w:val="FF0000"/>
+          <w:kern w:val="0"/>
+          <w:sz w:val="26"/>
+          <w:szCs w:val="26"/>
+          <w:lang w:val="vi-VN"/>
+          <w14:ligatures w14:val="none"/>
+        </w:rPr>
+        <w:t>Có thống kê doanh thu không?....</w:t>
+      </w:r>
+      <w:bookmarkStart w:id="0" w:name="_GoBack"/>
+      <w:bookmarkEnd w:id="0"/>
+    </w:p>
+    <w:p>
+      <w:pPr>
         <w:spacing w:line="360" w:lineRule="auto"/>
         <w:jc w:val="both"/>
+        <w:rPr>
+          <w:lang w:val="vi-VN"/>
+        </w:rPr>
       </w:pPr>
       <w:r>
         <w:rPr>
@@ -971,6 +1268,7 @@
           <w:kern w:val="0"/>
           <w:sz w:val="24"/>
           <w:szCs w:val="24"/>
+          <w:lang w:val="vi-VN"/>
           <w14:ligatures w14:val="none"/>
         </w:rPr>
         <w:br/>
@@ -981,6 +1279,7 @@
           <w:kern w:val="0"/>
           <w:sz w:val="24"/>
           <w:szCs w:val="24"/>
+          <w:lang w:val="vi-VN"/>
           <w14:ligatures w14:val="none"/>
         </w:rPr>
         <w:br/>
@@ -997,7 +1296,7 @@
 </file>
 
 <file path=word/numbering.xml><?xml version="1.0" encoding="utf-8"?>
-<w:numbering xmlns:wpc="http://schemas.microsoft.com/office/word/2010/wordprocessingCanvas" xmlns:cx="http://schemas.microsoft.com/office/drawing/2014/chartex" xmlns:cx1="http://schemas.microsoft.com/office/drawing/2015/9/8/chartex" xmlns:cx2="http://schemas.microsoft.com/office/drawing/2015/10/21/chartex" xmlns:cx3="http://schemas.microsoft.com/office/drawing/2016/5/9/chartex" xmlns:cx4="http://schemas.microsoft.com/office/drawing/2016/5/10/chartex" xmlns:cx5="http://schemas.microsoft.com/office/drawing/2016/5/11/chartex" xmlns:cx6="http://schemas.microsoft.com/office/drawing/2016/5/12/chartex" xmlns:cx7="http://schemas.microsoft.com/office/drawing/2016/5/13/chartex" xmlns:cx8="http://schemas.microsoft.com/office/drawing/2016/5/14/chartex" xmlns:mc="http://schemas.openxmlformats.org/markup-compatibility/2006" xmlns:aink="http://schemas.microsoft.com/office/drawing/2016/ink" xmlns:am3d="http://schemas.microsoft.com/office/drawing/2017/model3d" xmlns:o="urn:schemas-microsoft-com:office:office" xmlns:oel="http://schemas.microsoft.com/office/2019/extlst" xmlns:r="http://schemas.openxmlformats.org/officeDocument/2006/relationships" xmlns:m="http://schemas.openxmlformats.org/officeDocument/2006/math" xmlns:v="urn:schemas-microsoft-com:vml" xmlns:wp14="http://schemas.microsoft.com/office/word/2010/wordprocessingDrawing" xmlns:wp="http://schemas.openxmlformats.org/drawingml/2006/wordprocessingDrawing" xmlns:w10="urn:schemas-microsoft-com:office:word" xmlns:w="http://schemas.openxmlformats.org/wordprocessingml/2006/main" xmlns:w14="http://schemas.microsoft.com/office/word/2010/wordml" xmlns:w15="http://schemas.microsoft.com/office/word/2012/wordml" xmlns:w16cex="http://schemas.microsoft.com/office/word/2018/wordml/cex" xmlns:w16cid="http://schemas.microsoft.com/office/word/2016/wordml/cid" xmlns:w16="http://schemas.microsoft.com/office/word/2018/wordml" xmlns:w16sdtdh="http://schemas.microsoft.com/office/word/2020/wordml/sdtdatahash" xmlns:w16se="http://schemas.microsoft.com/office/word/2015/wordml/symex" xmlns:wpg="http://schemas.microsoft.com/office/word/2010/wordprocessingGroup" xmlns:wpi="http://schemas.microsoft.com/office/word/2010/wordprocessingInk" xmlns:wne="http://schemas.microsoft.com/office/word/2006/wordml" xmlns:wps="http://schemas.microsoft.com/office/word/2010/wordprocessingShape" mc:Ignorable="w14 w15 w16se w16cid w16 w16cex w16sdtdh wp14">
+<w:numbering xmlns:wpc="http://schemas.microsoft.com/office/word/2010/wordprocessingCanvas" xmlns:cx="http://schemas.microsoft.com/office/drawing/2014/chartex" xmlns:cx1="http://schemas.microsoft.com/office/drawing/2015/9/8/chartex" xmlns:cx2="http://schemas.microsoft.com/office/drawing/2015/10/21/chartex" xmlns:cx3="http://schemas.microsoft.com/office/drawing/2016/5/9/chartex" xmlns:cx4="http://schemas.microsoft.com/office/drawing/2016/5/10/chartex" xmlns:cx5="http://schemas.microsoft.com/office/drawing/2016/5/11/chartex" xmlns:cx6="http://schemas.microsoft.com/office/drawing/2016/5/12/chartex" xmlns:cx7="http://schemas.microsoft.com/office/drawing/2016/5/13/chartex" xmlns:cx8="http://schemas.microsoft.com/office/drawing/2016/5/14/chartex" xmlns:mc="http://schemas.openxmlformats.org/markup-compatibility/2006" xmlns:aink="http://schemas.microsoft.com/office/drawing/2016/ink" xmlns:am3d="http://schemas.microsoft.com/office/drawing/2017/model3d" xmlns:o="urn:schemas-microsoft-com:office:office" xmlns:r="http://schemas.openxmlformats.org/officeDocument/2006/relationships" xmlns:m="http://schemas.openxmlformats.org/officeDocument/2006/math" xmlns:v="urn:schemas-microsoft-com:vml" xmlns:wp14="http://schemas.microsoft.com/office/word/2010/wordprocessingDrawing" xmlns:wp="http://schemas.openxmlformats.org/drawingml/2006/wordprocessingDrawing" xmlns:w10="urn:schemas-microsoft-com:office:word" xmlns:w="http://schemas.openxmlformats.org/wordprocessingml/2006/main" xmlns:w14="http://schemas.microsoft.com/office/word/2010/wordml" xmlns:w15="http://schemas.microsoft.com/office/word/2012/wordml" xmlns:w16cid="http://schemas.microsoft.com/office/word/2016/wordml/cid" xmlns:w16se="http://schemas.microsoft.com/office/word/2015/wordml/symex" xmlns:wpg="http://schemas.microsoft.com/office/word/2010/wordprocessingGroup" xmlns:wpi="http://schemas.microsoft.com/office/word/2010/wordprocessingInk" xmlns:wne="http://schemas.microsoft.com/office/word/2006/wordml" xmlns:wps="http://schemas.microsoft.com/office/word/2010/wordprocessingShape" mc:Ignorable="w14 w15 w16se w16cid wp14">
   <w:abstractNum w:abstractNumId="0" w15:restartNumberingAfterBreak="0">
     <w:nsid w:val="035E4B18"/>
     <w:multiLevelType w:val="multilevel"/>
@@ -2128,7 +2427,7 @@
       </w:pPr>
     </w:lvl>
   </w:abstractNum>
-  <w:num w:numId="1" w16cid:durableId="1305701795">
+  <w:num w:numId="1">
     <w:abstractNumId w:val="2"/>
     <w:lvlOverride w:ilvl="0">
       <w:lvl w:ilvl="0">
@@ -2138,10 +2437,10 @@
       </w:lvl>
     </w:lvlOverride>
   </w:num>
-  <w:num w:numId="2" w16cid:durableId="1373924882">
+  <w:num w:numId="2">
     <w:abstractNumId w:val="8"/>
   </w:num>
-  <w:num w:numId="3" w16cid:durableId="1678536509">
+  <w:num w:numId="3">
     <w:abstractNumId w:val="9"/>
     <w:lvlOverride w:ilvl="0">
       <w:lvl w:ilvl="0">
@@ -2151,10 +2450,10 @@
       </w:lvl>
     </w:lvlOverride>
   </w:num>
-  <w:num w:numId="4" w16cid:durableId="1490751950">
+  <w:num w:numId="4">
     <w:abstractNumId w:val="4"/>
   </w:num>
-  <w:num w:numId="5" w16cid:durableId="7877818">
+  <w:num w:numId="5">
     <w:abstractNumId w:val="3"/>
     <w:lvlOverride w:ilvl="0">
       <w:lvl w:ilvl="0">
@@ -2164,26 +2463,26 @@
       </w:lvl>
     </w:lvlOverride>
   </w:num>
-  <w:num w:numId="6" w16cid:durableId="1755322734">
+  <w:num w:numId="6">
     <w:abstractNumId w:val="6"/>
   </w:num>
-  <w:num w:numId="7" w16cid:durableId="1241718231">
+  <w:num w:numId="7">
     <w:abstractNumId w:val="1"/>
   </w:num>
-  <w:num w:numId="8" w16cid:durableId="2085955915">
+  <w:num w:numId="8">
     <w:abstractNumId w:val="7"/>
   </w:num>
-  <w:num w:numId="9" w16cid:durableId="1158884965">
+  <w:num w:numId="9">
     <w:abstractNumId w:val="5"/>
   </w:num>
-  <w:num w:numId="10" w16cid:durableId="603613399">
+  <w:num w:numId="10">
     <w:abstractNumId w:val="0"/>
   </w:num>
 </w:numbering>
 </file>
 
 <file path=word/styles.xml><?xml version="1.0" encoding="utf-8"?>
-<w:styles xmlns:mc="http://schemas.openxmlformats.org/markup-compatibility/2006" xmlns:r="http://schemas.openxmlformats.org/officeDocument/2006/relationships" xmlns:w="http://schemas.openxmlformats.org/wordprocessingml/2006/main" xmlns:w14="http://schemas.microsoft.com/office/word/2010/wordml" xmlns:w15="http://schemas.microsoft.com/office/word/2012/wordml" xmlns:w16cex="http://schemas.microsoft.com/office/word/2018/wordml/cex" xmlns:w16cid="http://schemas.microsoft.com/office/word/2016/wordml/cid" xmlns:w16="http://schemas.microsoft.com/office/word/2018/wordml" xmlns:w16sdtdh="http://schemas.microsoft.com/office/word/2020/wordml/sdtdatahash" xmlns:w16se="http://schemas.microsoft.com/office/word/2015/wordml/symex" mc:Ignorable="w14 w15 w16se w16cid w16 w16cex w16sdtdh">
+<w:styles xmlns:mc="http://schemas.openxmlformats.org/markup-compatibility/2006" xmlns:r="http://schemas.openxmlformats.org/officeDocument/2006/relationships" xmlns:w="http://schemas.openxmlformats.org/wordprocessingml/2006/main" xmlns:w14="http://schemas.microsoft.com/office/word/2010/wordml" xmlns:w15="http://schemas.microsoft.com/office/word/2012/wordml" xmlns:w16cid="http://schemas.microsoft.com/office/word/2016/wordml/cid" xmlns:w16se="http://schemas.microsoft.com/office/word/2015/wordml/symex" mc:Ignorable="w14 w15 w16se w16cid">
   <w:docDefaults>
     <w:rPrDefault>
       <w:rPr>
@@ -2201,7 +2500,7 @@
       </w:pPr>
     </w:pPrDefault>
   </w:docDefaults>
-  <w:latentStyles w:defLockedState="0" w:defUIPriority="99" w:defSemiHidden="0" w:defUnhideWhenUsed="0" w:defQFormat="0" w:count="376">
+  <w:latentStyles w:defLockedState="0" w:defUIPriority="99" w:defSemiHidden="0" w:defUnhideWhenUsed="0" w:defQFormat="0" w:count="375">
     <w:lsdException w:name="Normal" w:uiPriority="0" w:qFormat="1"/>
     <w:lsdException w:name="heading 1" w:uiPriority="9" w:qFormat="1"/>
     <w:lsdException w:name="heading 2" w:semiHidden="1" w:uiPriority="9" w:unhideWhenUsed="1" w:qFormat="1"/>
@@ -2577,7 +2876,6 @@
     <w:lsdException w:name="Smart Hyperlink" w:semiHidden="1" w:unhideWhenUsed="1"/>
     <w:lsdException w:name="Hashtag" w:semiHidden="1" w:unhideWhenUsed="1"/>
     <w:lsdException w:name="Unresolved Mention" w:semiHidden="1" w:unhideWhenUsed="1"/>
-    <w:lsdException w:name="Smart Link" w:semiHidden="1" w:unhideWhenUsed="1"/>
   </w:latentStyles>
   <w:style w:type="paragraph" w:default="1" w:styleId="Normal">
     <w:name w:val="Normal"/>

</xml_diff>